<commit_message>
report + style changes
</commit_message>
<xml_diff>
--- a/reports/Final Report.docx
+++ b/reports/Final Report.docx
@@ -220,7 +220,7 @@
           <w:r>
             <w:fldChar w:fldCharType="separate"/>
           </w:r>
-          <w:hyperlink w:anchor="_Toc191993752" w:history="1">
+          <w:hyperlink w:anchor="_Toc192765310" w:history="1">
             <w:r>
               <w:rPr>
                 <w:rStyle w:val="Hyperlink"/>
@@ -247,7 +247,7 @@
                 <w:noProof/>
                 <w:webHidden/>
               </w:rPr>
-              <w:instrText xml:space="preserve"> PAGEREF _Toc191993752 \h </w:instrText>
+              <w:instrText xml:space="preserve"> PAGEREF _Toc192765310 \h </w:instrText>
             </w:r>
             <w:r>
               <w:rPr>
@@ -290,13 +290,13 @@
               <w:lang w:eastAsia="en-GB"/>
             </w:rPr>
           </w:pPr>
-          <w:hyperlink w:anchor="_Toc191993753" w:history="1">
+          <w:hyperlink w:anchor="_Toc192765311" w:history="1">
             <w:r>
               <w:rPr>
                 <w:rStyle w:val="Hyperlink"/>
                 <w:noProof/>
               </w:rPr>
-              <w:t>Research and literature review:</w:t>
+              <w:t>literature review:</w:t>
             </w:r>
             <w:r>
               <w:rPr>
@@ -317,7 +317,7 @@
                 <w:noProof/>
                 <w:webHidden/>
               </w:rPr>
-              <w:instrText xml:space="preserve"> PAGEREF _Toc191993753 \h </w:instrText>
+              <w:instrText xml:space="preserve"> PAGEREF _Toc192765311 \h </w:instrText>
             </w:r>
             <w:r>
               <w:rPr>
@@ -360,7 +360,7 @@
               <w:lang w:eastAsia="en-GB"/>
             </w:rPr>
           </w:pPr>
-          <w:hyperlink w:anchor="_Toc191993754" w:history="1">
+          <w:hyperlink w:anchor="_Toc192765312" w:history="1">
             <w:r>
               <w:rPr>
                 <w:rStyle w:val="Hyperlink"/>
@@ -387,7 +387,7 @@
                 <w:noProof/>
                 <w:webHidden/>
               </w:rPr>
-              <w:instrText xml:space="preserve"> PAGEREF _Toc191993754 \h </w:instrText>
+              <w:instrText xml:space="preserve"> PAGEREF _Toc192765312 \h </w:instrText>
             </w:r>
             <w:r>
               <w:rPr>
@@ -430,7 +430,7 @@
               <w:lang w:eastAsia="en-GB"/>
             </w:rPr>
           </w:pPr>
-          <w:hyperlink w:anchor="_Toc191993755" w:history="1">
+          <w:hyperlink w:anchor="_Toc192765313" w:history="1">
             <w:r>
               <w:rPr>
                 <w:rStyle w:val="Hyperlink"/>
@@ -457,7 +457,77 @@
                 <w:noProof/>
                 <w:webHidden/>
               </w:rPr>
-              <w:instrText xml:space="preserve"> PAGEREF _Toc191993755 \h </w:instrText>
+              <w:instrText xml:space="preserve"> PAGEREF _Toc192765313 \h </w:instrText>
+            </w:r>
+            <w:r>
+              <w:rPr>
+                <w:noProof/>
+                <w:webHidden/>
+              </w:rPr>
+            </w:r>
+            <w:r>
+              <w:rPr>
+                <w:noProof/>
+                <w:webHidden/>
+              </w:rPr>
+              <w:fldChar w:fldCharType="separate"/>
+            </w:r>
+            <w:r>
+              <w:rPr>
+                <w:noProof/>
+                <w:webHidden/>
+              </w:rPr>
+              <w:t>2</w:t>
+            </w:r>
+            <w:r>
+              <w:rPr>
+                <w:noProof/>
+                <w:webHidden/>
+              </w:rPr>
+              <w:fldChar w:fldCharType="end"/>
+            </w:r>
+          </w:hyperlink>
+        </w:p>
+        <w:p>
+          <w:pPr>
+            <w:pStyle w:val="TOC2"/>
+            <w:tabs>
+              <w:tab w:val="right" w:leader="dot" w:pos="9016"/>
+            </w:tabs>
+            <w:rPr>
+              <w:rFonts w:eastAsiaTheme="minorEastAsia"/>
+              <w:noProof/>
+              <w:lang w:eastAsia="en-GB"/>
+            </w:rPr>
+          </w:pPr>
+          <w:hyperlink w:anchor="_Toc192765314" w:history="1">
+            <w:r>
+              <w:rPr>
+                <w:rStyle w:val="Hyperlink"/>
+                <w:noProof/>
+              </w:rPr>
+              <w:t>Apple, Soundcloud and YouTube documentation:</w:t>
+            </w:r>
+            <w:r>
+              <w:rPr>
+                <w:noProof/>
+                <w:webHidden/>
+              </w:rPr>
+              <w:tab/>
+            </w:r>
+            <w:r>
+              <w:rPr>
+                <w:noProof/>
+                <w:webHidden/>
+              </w:rPr>
+              <w:fldChar w:fldCharType="begin"/>
+            </w:r>
+            <w:r>
+              <w:rPr>
+                <w:noProof/>
+                <w:webHidden/>
+              </w:rPr>
+              <w:instrText xml:space="preserve"> PAGEREF _Toc192765314 \h </w:instrText>
             </w:r>
             <w:r>
               <w:rPr>
@@ -500,12 +570,82 @@
               <w:lang w:eastAsia="en-GB"/>
             </w:rPr>
           </w:pPr>
-          <w:hyperlink w:anchor="_Toc191993756" w:history="1">
+          <w:hyperlink w:anchor="_Toc192765315" w:history="1">
             <w:r>
               <w:rPr>
                 <w:rStyle w:val="Hyperlink"/>
                 <w:noProof/>
               </w:rPr>
+              <w:t>Research</w:t>
+            </w:r>
+            <w:r>
+              <w:rPr>
+                <w:noProof/>
+                <w:webHidden/>
+              </w:rPr>
+              <w:tab/>
+            </w:r>
+            <w:r>
+              <w:rPr>
+                <w:noProof/>
+                <w:webHidden/>
+              </w:rPr>
+              <w:fldChar w:fldCharType="begin"/>
+            </w:r>
+            <w:r>
+              <w:rPr>
+                <w:noProof/>
+                <w:webHidden/>
+              </w:rPr>
+              <w:instrText xml:space="preserve"> PAGEREF _Toc192765315 \h </w:instrText>
+            </w:r>
+            <w:r>
+              <w:rPr>
+                <w:noProof/>
+                <w:webHidden/>
+              </w:rPr>
+            </w:r>
+            <w:r>
+              <w:rPr>
+                <w:noProof/>
+                <w:webHidden/>
+              </w:rPr>
+              <w:fldChar w:fldCharType="separate"/>
+            </w:r>
+            <w:r>
+              <w:rPr>
+                <w:noProof/>
+                <w:webHidden/>
+              </w:rPr>
+              <w:t>2</w:t>
+            </w:r>
+            <w:r>
+              <w:rPr>
+                <w:noProof/>
+                <w:webHidden/>
+              </w:rPr>
+              <w:fldChar w:fldCharType="end"/>
+            </w:r>
+          </w:hyperlink>
+        </w:p>
+        <w:p>
+          <w:pPr>
+            <w:pStyle w:val="TOC1"/>
+            <w:tabs>
+              <w:tab w:val="right" w:leader="dot" w:pos="9016"/>
+            </w:tabs>
+            <w:rPr>
+              <w:rFonts w:eastAsiaTheme="minorEastAsia"/>
+              <w:noProof/>
+              <w:lang w:eastAsia="en-GB"/>
+            </w:rPr>
+          </w:pPr>
+          <w:hyperlink w:anchor="_Toc192765316" w:history="1">
+            <w:r>
+              <w:rPr>
+                <w:rStyle w:val="Hyperlink"/>
+                <w:noProof/>
+              </w:rPr>
               <w:t>Tools and software being used</w:t>
             </w:r>
             <w:r>
@@ -527,7 +667,7 @@
                 <w:noProof/>
                 <w:webHidden/>
               </w:rPr>
-              <w:instrText xml:space="preserve"> PAGEREF _Toc191993756 \h </w:instrText>
+              <w:instrText xml:space="preserve"> PAGEREF _Toc192765316 \h </w:instrText>
             </w:r>
             <w:r>
               <w:rPr>
@@ -547,7 +687,7 @@
                 <w:noProof/>
                 <w:webHidden/>
               </w:rPr>
-              <w:t>2</w:t>
+              <w:t>3</w:t>
             </w:r>
             <w:r>
               <w:rPr>
@@ -570,7 +710,7 @@
               <w:lang w:eastAsia="en-GB"/>
             </w:rPr>
           </w:pPr>
-          <w:hyperlink w:anchor="_Toc191993757" w:history="1">
+          <w:hyperlink w:anchor="_Toc192765317" w:history="1">
             <w:r>
               <w:rPr>
                 <w:rStyle w:val="Hyperlink"/>
@@ -597,7 +737,7 @@
                 <w:noProof/>
                 <w:webHidden/>
               </w:rPr>
-              <w:instrText xml:space="preserve"> PAGEREF _Toc191993757 \h </w:instrText>
+              <w:instrText xml:space="preserve"> PAGEREF _Toc192765317 \h </w:instrText>
             </w:r>
             <w:r>
               <w:rPr>
@@ -617,7 +757,7 @@
                 <w:noProof/>
                 <w:webHidden/>
               </w:rPr>
-              <w:t>2</w:t>
+              <w:t>3</w:t>
             </w:r>
             <w:r>
               <w:rPr>
@@ -640,7 +780,7 @@
               <w:lang w:eastAsia="en-GB"/>
             </w:rPr>
           </w:pPr>
-          <w:hyperlink w:anchor="_Toc191993758" w:history="1">
+          <w:hyperlink w:anchor="_Toc192765318" w:history="1">
             <w:r>
               <w:rPr>
                 <w:rStyle w:val="Hyperlink"/>
@@ -667,7 +807,7 @@
                 <w:noProof/>
                 <w:webHidden/>
               </w:rPr>
-              <w:instrText xml:space="preserve"> PAGEREF _Toc191993758 \h </w:instrText>
+              <w:instrText xml:space="preserve"> PAGEREF _Toc192765318 \h </w:instrText>
             </w:r>
             <w:r>
               <w:rPr>
@@ -710,7 +850,7 @@
               <w:lang w:eastAsia="en-GB"/>
             </w:rPr>
           </w:pPr>
-          <w:hyperlink w:anchor="_Toc191993759" w:history="1">
+          <w:hyperlink w:anchor="_Toc192765319" w:history="1">
             <w:r>
               <w:rPr>
                 <w:rStyle w:val="Hyperlink"/>
@@ -737,7 +877,7 @@
                 <w:noProof/>
                 <w:webHidden/>
               </w:rPr>
-              <w:instrText xml:space="preserve"> PAGEREF _Toc191993759 \h </w:instrText>
+              <w:instrText xml:space="preserve"> PAGEREF _Toc192765319 \h </w:instrText>
             </w:r>
             <w:r>
               <w:rPr>
@@ -780,7 +920,7 @@
               <w:lang w:eastAsia="en-GB"/>
             </w:rPr>
           </w:pPr>
-          <w:hyperlink w:anchor="_Toc191993760" w:history="1">
+          <w:hyperlink w:anchor="_Toc192765320" w:history="1">
             <w:r>
               <w:rPr>
                 <w:rStyle w:val="Hyperlink"/>
@@ -807,7 +947,7 @@
                 <w:noProof/>
                 <w:webHidden/>
               </w:rPr>
-              <w:instrText xml:space="preserve"> PAGEREF _Toc191993760 \h </w:instrText>
+              <w:instrText xml:space="preserve"> PAGEREF _Toc192765320 \h </w:instrText>
             </w:r>
             <w:r>
               <w:rPr>
@@ -850,7 +990,7 @@
               <w:lang w:eastAsia="en-GB"/>
             </w:rPr>
           </w:pPr>
-          <w:hyperlink w:anchor="_Toc191993761" w:history="1">
+          <w:hyperlink w:anchor="_Toc192765321" w:history="1">
             <w:r>
               <w:rPr>
                 <w:rStyle w:val="Hyperlink"/>
@@ -877,7 +1017,7 @@
                 <w:noProof/>
                 <w:webHidden/>
               </w:rPr>
-              <w:instrText xml:space="preserve"> PAGEREF _Toc191993761 \h </w:instrText>
+              <w:instrText xml:space="preserve"> PAGEREF _Toc192765321 \h </w:instrText>
             </w:r>
             <w:r>
               <w:rPr>
@@ -897,7 +1037,7 @@
                 <w:noProof/>
                 <w:webHidden/>
               </w:rPr>
-              <w:t>3</w:t>
+              <w:t>4</w:t>
             </w:r>
             <w:r>
               <w:rPr>
@@ -920,7 +1060,7 @@
               <w:lang w:eastAsia="en-GB"/>
             </w:rPr>
           </w:pPr>
-          <w:hyperlink w:anchor="_Toc191993762" w:history="1">
+          <w:hyperlink w:anchor="_Toc192765322" w:history="1">
             <w:r>
               <w:rPr>
                 <w:rStyle w:val="Hyperlink"/>
@@ -947,7 +1087,7 @@
                 <w:noProof/>
                 <w:webHidden/>
               </w:rPr>
-              <w:instrText xml:space="preserve"> PAGEREF _Toc191993762 \h </w:instrText>
+              <w:instrText xml:space="preserve"> PAGEREF _Toc192765322 \h </w:instrText>
             </w:r>
             <w:r>
               <w:rPr>
@@ -967,7 +1107,7 @@
                 <w:noProof/>
                 <w:webHidden/>
               </w:rPr>
-              <w:t>3</w:t>
+              <w:t>4</w:t>
             </w:r>
             <w:r>
               <w:rPr>
@@ -990,13 +1130,13 @@
               <w:lang w:eastAsia="en-GB"/>
             </w:rPr>
           </w:pPr>
-          <w:hyperlink w:anchor="_Toc191993763" w:history="1">
+          <w:hyperlink w:anchor="_Toc192765323" w:history="1">
             <w:r>
               <w:rPr>
                 <w:rStyle w:val="Hyperlink"/>
                 <w:noProof/>
               </w:rPr>
-              <w:t>References</w:t>
+              <w:t>Limitations</w:t>
             </w:r>
             <w:r>
               <w:rPr>
@@ -1017,7 +1157,7 @@
                 <w:noProof/>
                 <w:webHidden/>
               </w:rPr>
-              <w:instrText xml:space="preserve"> PAGEREF _Toc191993763 \h </w:instrText>
+              <w:instrText xml:space="preserve"> PAGEREF _Toc192765323 \h </w:instrText>
             </w:r>
             <w:r>
               <w:rPr>
@@ -1037,7 +1177,147 @@
                 <w:noProof/>
                 <w:webHidden/>
               </w:rPr>
-              <w:t>3</w:t>
+              <w:t>4</w:t>
+            </w:r>
+            <w:r>
+              <w:rPr>
+                <w:noProof/>
+                <w:webHidden/>
+              </w:rPr>
+              <w:fldChar w:fldCharType="end"/>
+            </w:r>
+          </w:hyperlink>
+        </w:p>
+        <w:p>
+          <w:pPr>
+            <w:pStyle w:val="TOC2"/>
+            <w:tabs>
+              <w:tab w:val="right" w:leader="dot" w:pos="9016"/>
+            </w:tabs>
+            <w:rPr>
+              <w:rFonts w:eastAsiaTheme="minorEastAsia"/>
+              <w:noProof/>
+              <w:lang w:eastAsia="en-GB"/>
+            </w:rPr>
+          </w:pPr>
+          <w:hyperlink w:anchor="_Toc192765324" w:history="1">
+            <w:r>
+              <w:rPr>
+                <w:rStyle w:val="Hyperlink"/>
+                <w:noProof/>
+              </w:rPr>
+              <w:t>Brighton Domains:</w:t>
+            </w:r>
+            <w:r>
+              <w:rPr>
+                <w:noProof/>
+                <w:webHidden/>
+              </w:rPr>
+              <w:tab/>
+            </w:r>
+            <w:r>
+              <w:rPr>
+                <w:noProof/>
+                <w:webHidden/>
+              </w:rPr>
+              <w:fldChar w:fldCharType="begin"/>
+            </w:r>
+            <w:r>
+              <w:rPr>
+                <w:noProof/>
+                <w:webHidden/>
+              </w:rPr>
+              <w:instrText xml:space="preserve"> PAGEREF _Toc192765324 \h </w:instrText>
+            </w:r>
+            <w:r>
+              <w:rPr>
+                <w:noProof/>
+                <w:webHidden/>
+              </w:rPr>
+            </w:r>
+            <w:r>
+              <w:rPr>
+                <w:noProof/>
+                <w:webHidden/>
+              </w:rPr>
+              <w:fldChar w:fldCharType="separate"/>
+            </w:r>
+            <w:r>
+              <w:rPr>
+                <w:noProof/>
+                <w:webHidden/>
+              </w:rPr>
+              <w:t>4</w:t>
+            </w:r>
+            <w:r>
+              <w:rPr>
+                <w:noProof/>
+                <w:webHidden/>
+              </w:rPr>
+              <w:fldChar w:fldCharType="end"/>
+            </w:r>
+          </w:hyperlink>
+        </w:p>
+        <w:p>
+          <w:pPr>
+            <w:pStyle w:val="TOC2"/>
+            <w:tabs>
+              <w:tab w:val="right" w:leader="dot" w:pos="9016"/>
+            </w:tabs>
+            <w:rPr>
+              <w:rFonts w:eastAsiaTheme="minorEastAsia"/>
+              <w:noProof/>
+              <w:lang w:eastAsia="en-GB"/>
+            </w:rPr>
+          </w:pPr>
+          <w:hyperlink w:anchor="_Toc192765325" w:history="1">
+            <w:r>
+              <w:rPr>
+                <w:rStyle w:val="Hyperlink"/>
+                <w:noProof/>
+              </w:rPr>
+              <w:t>Real World Testing:</w:t>
+            </w:r>
+            <w:r>
+              <w:rPr>
+                <w:noProof/>
+                <w:webHidden/>
+              </w:rPr>
+              <w:tab/>
+            </w:r>
+            <w:r>
+              <w:rPr>
+                <w:noProof/>
+                <w:webHidden/>
+              </w:rPr>
+              <w:fldChar w:fldCharType="begin"/>
+            </w:r>
+            <w:r>
+              <w:rPr>
+                <w:noProof/>
+                <w:webHidden/>
+              </w:rPr>
+              <w:instrText xml:space="preserve"> PAGEREF _Toc192765325 \h </w:instrText>
+            </w:r>
+            <w:r>
+              <w:rPr>
+                <w:noProof/>
+                <w:webHidden/>
+              </w:rPr>
+            </w:r>
+            <w:r>
+              <w:rPr>
+                <w:noProof/>
+                <w:webHidden/>
+              </w:rPr>
+              <w:fldChar w:fldCharType="separate"/>
+            </w:r>
+            <w:r>
+              <w:rPr>
+                <w:noProof/>
+                <w:webHidden/>
+              </w:rPr>
+              <w:t>4</w:t>
             </w:r>
             <w:r>
               <w:rPr>
@@ -1060,13 +1340,13 @@
               <w:lang w:eastAsia="en-GB"/>
             </w:rPr>
           </w:pPr>
-          <w:hyperlink w:anchor="_Toc191993764" w:history="1">
+          <w:hyperlink w:anchor="_Toc192765326" w:history="1">
             <w:r>
               <w:rPr>
                 <w:rStyle w:val="Hyperlink"/>
                 <w:noProof/>
               </w:rPr>
-              <w:t>Appendix</w:t>
+              <w:t>Design Decisions</w:t>
             </w:r>
             <w:r>
               <w:rPr>
@@ -1087,7 +1367,7 @@
                 <w:noProof/>
                 <w:webHidden/>
               </w:rPr>
-              <w:instrText xml:space="preserve"> PAGEREF _Toc191993764 \h </w:instrText>
+              <w:instrText xml:space="preserve"> PAGEREF _Toc192765326 \h </w:instrText>
             </w:r>
             <w:r>
               <w:rPr>
@@ -1130,12 +1410,432 @@
               <w:lang w:eastAsia="en-GB"/>
             </w:rPr>
           </w:pPr>
-          <w:hyperlink w:anchor="_Toc191993765" w:history="1">
+          <w:hyperlink w:anchor="_Toc192765327" w:history="1">
             <w:r>
               <w:rPr>
                 <w:rStyle w:val="Hyperlink"/>
                 <w:noProof/>
               </w:rPr>
+              <w:t>Languages Used:</w:t>
+            </w:r>
+            <w:r>
+              <w:rPr>
+                <w:noProof/>
+                <w:webHidden/>
+              </w:rPr>
+              <w:tab/>
+            </w:r>
+            <w:r>
+              <w:rPr>
+                <w:noProof/>
+                <w:webHidden/>
+              </w:rPr>
+              <w:fldChar w:fldCharType="begin"/>
+            </w:r>
+            <w:r>
+              <w:rPr>
+                <w:noProof/>
+                <w:webHidden/>
+              </w:rPr>
+              <w:instrText xml:space="preserve"> PAGEREF _Toc192765327 \h </w:instrText>
+            </w:r>
+            <w:r>
+              <w:rPr>
+                <w:noProof/>
+                <w:webHidden/>
+              </w:rPr>
+            </w:r>
+            <w:r>
+              <w:rPr>
+                <w:noProof/>
+                <w:webHidden/>
+              </w:rPr>
+              <w:fldChar w:fldCharType="separate"/>
+            </w:r>
+            <w:r>
+              <w:rPr>
+                <w:noProof/>
+                <w:webHidden/>
+              </w:rPr>
+              <w:t>4</w:t>
+            </w:r>
+            <w:r>
+              <w:rPr>
+                <w:noProof/>
+                <w:webHidden/>
+              </w:rPr>
+              <w:fldChar w:fldCharType="end"/>
+            </w:r>
+          </w:hyperlink>
+        </w:p>
+        <w:p>
+          <w:pPr>
+            <w:pStyle w:val="TOC2"/>
+            <w:tabs>
+              <w:tab w:val="right" w:leader="dot" w:pos="9016"/>
+            </w:tabs>
+            <w:rPr>
+              <w:rFonts w:eastAsiaTheme="minorEastAsia"/>
+              <w:noProof/>
+              <w:lang w:eastAsia="en-GB"/>
+            </w:rPr>
+          </w:pPr>
+          <w:hyperlink w:anchor="_Toc192765328" w:history="1">
+            <w:r>
+              <w:rPr>
+                <w:rStyle w:val="Hyperlink"/>
+                <w:noProof/>
+              </w:rPr>
+              <w:t>Mobile design:</w:t>
+            </w:r>
+            <w:r>
+              <w:rPr>
+                <w:noProof/>
+                <w:webHidden/>
+              </w:rPr>
+              <w:tab/>
+            </w:r>
+            <w:r>
+              <w:rPr>
+                <w:noProof/>
+                <w:webHidden/>
+              </w:rPr>
+              <w:fldChar w:fldCharType="begin"/>
+            </w:r>
+            <w:r>
+              <w:rPr>
+                <w:noProof/>
+                <w:webHidden/>
+              </w:rPr>
+              <w:instrText xml:space="preserve"> PAGEREF _Toc192765328 \h </w:instrText>
+            </w:r>
+            <w:r>
+              <w:rPr>
+                <w:noProof/>
+                <w:webHidden/>
+              </w:rPr>
+            </w:r>
+            <w:r>
+              <w:rPr>
+                <w:noProof/>
+                <w:webHidden/>
+              </w:rPr>
+              <w:fldChar w:fldCharType="separate"/>
+            </w:r>
+            <w:r>
+              <w:rPr>
+                <w:noProof/>
+                <w:webHidden/>
+              </w:rPr>
+              <w:t>4</w:t>
+            </w:r>
+            <w:r>
+              <w:rPr>
+                <w:noProof/>
+                <w:webHidden/>
+              </w:rPr>
+              <w:fldChar w:fldCharType="end"/>
+            </w:r>
+          </w:hyperlink>
+        </w:p>
+        <w:p>
+          <w:pPr>
+            <w:pStyle w:val="TOC1"/>
+            <w:tabs>
+              <w:tab w:val="right" w:leader="dot" w:pos="9016"/>
+            </w:tabs>
+            <w:rPr>
+              <w:rFonts w:eastAsiaTheme="minorEastAsia"/>
+              <w:noProof/>
+              <w:lang w:eastAsia="en-GB"/>
+            </w:rPr>
+          </w:pPr>
+          <w:hyperlink w:anchor="_Toc192765329" w:history="1">
+            <w:r>
+              <w:rPr>
+                <w:rStyle w:val="Hyperlink"/>
+                <w:noProof/>
+              </w:rPr>
+              <w:t>Risks</w:t>
+            </w:r>
+            <w:r>
+              <w:rPr>
+                <w:noProof/>
+                <w:webHidden/>
+              </w:rPr>
+              <w:tab/>
+            </w:r>
+            <w:r>
+              <w:rPr>
+                <w:noProof/>
+                <w:webHidden/>
+              </w:rPr>
+              <w:fldChar w:fldCharType="begin"/>
+            </w:r>
+            <w:r>
+              <w:rPr>
+                <w:noProof/>
+                <w:webHidden/>
+              </w:rPr>
+              <w:instrText xml:space="preserve"> PAGEREF _Toc192765329 \h </w:instrText>
+            </w:r>
+            <w:r>
+              <w:rPr>
+                <w:noProof/>
+                <w:webHidden/>
+              </w:rPr>
+            </w:r>
+            <w:r>
+              <w:rPr>
+                <w:noProof/>
+                <w:webHidden/>
+              </w:rPr>
+              <w:fldChar w:fldCharType="separate"/>
+            </w:r>
+            <w:r>
+              <w:rPr>
+                <w:noProof/>
+                <w:webHidden/>
+              </w:rPr>
+              <w:t>5</w:t>
+            </w:r>
+            <w:r>
+              <w:rPr>
+                <w:noProof/>
+                <w:webHidden/>
+              </w:rPr>
+              <w:fldChar w:fldCharType="end"/>
+            </w:r>
+          </w:hyperlink>
+        </w:p>
+        <w:p>
+          <w:pPr>
+            <w:pStyle w:val="TOC2"/>
+            <w:tabs>
+              <w:tab w:val="right" w:leader="dot" w:pos="9016"/>
+            </w:tabs>
+            <w:rPr>
+              <w:rFonts w:eastAsiaTheme="minorEastAsia"/>
+              <w:noProof/>
+              <w:lang w:eastAsia="en-GB"/>
+            </w:rPr>
+          </w:pPr>
+          <w:hyperlink w:anchor="_Toc192765330" w:history="1">
+            <w:r>
+              <w:rPr>
+                <w:rStyle w:val="Hyperlink"/>
+                <w:noProof/>
+              </w:rPr>
+              <w:t>Spotify API Dependent:</w:t>
+            </w:r>
+            <w:r>
+              <w:rPr>
+                <w:noProof/>
+                <w:webHidden/>
+              </w:rPr>
+              <w:tab/>
+            </w:r>
+            <w:r>
+              <w:rPr>
+                <w:noProof/>
+                <w:webHidden/>
+              </w:rPr>
+              <w:fldChar w:fldCharType="begin"/>
+            </w:r>
+            <w:r>
+              <w:rPr>
+                <w:noProof/>
+                <w:webHidden/>
+              </w:rPr>
+              <w:instrText xml:space="preserve"> PAGEREF _Toc192765330 \h </w:instrText>
+            </w:r>
+            <w:r>
+              <w:rPr>
+                <w:noProof/>
+                <w:webHidden/>
+              </w:rPr>
+            </w:r>
+            <w:r>
+              <w:rPr>
+                <w:noProof/>
+                <w:webHidden/>
+              </w:rPr>
+              <w:fldChar w:fldCharType="separate"/>
+            </w:r>
+            <w:r>
+              <w:rPr>
+                <w:noProof/>
+                <w:webHidden/>
+              </w:rPr>
+              <w:t>5</w:t>
+            </w:r>
+            <w:r>
+              <w:rPr>
+                <w:noProof/>
+                <w:webHidden/>
+              </w:rPr>
+              <w:fldChar w:fldCharType="end"/>
+            </w:r>
+          </w:hyperlink>
+        </w:p>
+        <w:p>
+          <w:pPr>
+            <w:pStyle w:val="TOC1"/>
+            <w:tabs>
+              <w:tab w:val="right" w:leader="dot" w:pos="9016"/>
+            </w:tabs>
+            <w:rPr>
+              <w:rFonts w:eastAsiaTheme="minorEastAsia"/>
+              <w:noProof/>
+              <w:lang w:eastAsia="en-GB"/>
+            </w:rPr>
+          </w:pPr>
+          <w:hyperlink w:anchor="_Toc192765331" w:history="1">
+            <w:r>
+              <w:rPr>
+                <w:rStyle w:val="Hyperlink"/>
+                <w:noProof/>
+              </w:rPr>
+              <w:t>References</w:t>
+            </w:r>
+            <w:r>
+              <w:rPr>
+                <w:noProof/>
+                <w:webHidden/>
+              </w:rPr>
+              <w:tab/>
+            </w:r>
+            <w:r>
+              <w:rPr>
+                <w:noProof/>
+                <w:webHidden/>
+              </w:rPr>
+              <w:fldChar w:fldCharType="begin"/>
+            </w:r>
+            <w:r>
+              <w:rPr>
+                <w:noProof/>
+                <w:webHidden/>
+              </w:rPr>
+              <w:instrText xml:space="preserve"> PAGEREF _Toc192765331 \h </w:instrText>
+            </w:r>
+            <w:r>
+              <w:rPr>
+                <w:noProof/>
+                <w:webHidden/>
+              </w:rPr>
+            </w:r>
+            <w:r>
+              <w:rPr>
+                <w:noProof/>
+                <w:webHidden/>
+              </w:rPr>
+              <w:fldChar w:fldCharType="separate"/>
+            </w:r>
+            <w:r>
+              <w:rPr>
+                <w:noProof/>
+                <w:webHidden/>
+              </w:rPr>
+              <w:t>5</w:t>
+            </w:r>
+            <w:r>
+              <w:rPr>
+                <w:noProof/>
+                <w:webHidden/>
+              </w:rPr>
+              <w:fldChar w:fldCharType="end"/>
+            </w:r>
+          </w:hyperlink>
+        </w:p>
+        <w:p>
+          <w:pPr>
+            <w:pStyle w:val="TOC1"/>
+            <w:tabs>
+              <w:tab w:val="right" w:leader="dot" w:pos="9016"/>
+            </w:tabs>
+            <w:rPr>
+              <w:rFonts w:eastAsiaTheme="minorEastAsia"/>
+              <w:noProof/>
+              <w:lang w:eastAsia="en-GB"/>
+            </w:rPr>
+          </w:pPr>
+          <w:hyperlink w:anchor="_Toc192765332" w:history="1">
+            <w:r>
+              <w:rPr>
+                <w:rStyle w:val="Hyperlink"/>
+                <w:noProof/>
+              </w:rPr>
+              <w:t>Appendix</w:t>
+            </w:r>
+            <w:r>
+              <w:rPr>
+                <w:noProof/>
+                <w:webHidden/>
+              </w:rPr>
+              <w:tab/>
+            </w:r>
+            <w:r>
+              <w:rPr>
+                <w:noProof/>
+                <w:webHidden/>
+              </w:rPr>
+              <w:fldChar w:fldCharType="begin"/>
+            </w:r>
+            <w:r>
+              <w:rPr>
+                <w:noProof/>
+                <w:webHidden/>
+              </w:rPr>
+              <w:instrText xml:space="preserve"> PAGEREF _Toc192765332 \h </w:instrText>
+            </w:r>
+            <w:r>
+              <w:rPr>
+                <w:noProof/>
+                <w:webHidden/>
+              </w:rPr>
+            </w:r>
+            <w:r>
+              <w:rPr>
+                <w:noProof/>
+                <w:webHidden/>
+              </w:rPr>
+              <w:fldChar w:fldCharType="separate"/>
+            </w:r>
+            <w:r>
+              <w:rPr>
+                <w:noProof/>
+                <w:webHidden/>
+              </w:rPr>
+              <w:t>5</w:t>
+            </w:r>
+            <w:r>
+              <w:rPr>
+                <w:noProof/>
+                <w:webHidden/>
+              </w:rPr>
+              <w:fldChar w:fldCharType="end"/>
+            </w:r>
+          </w:hyperlink>
+        </w:p>
+        <w:p>
+          <w:pPr>
+            <w:pStyle w:val="TOC2"/>
+            <w:tabs>
+              <w:tab w:val="right" w:leader="dot" w:pos="9016"/>
+            </w:tabs>
+            <w:rPr>
+              <w:rFonts w:eastAsiaTheme="minorEastAsia"/>
+              <w:noProof/>
+              <w:lang w:eastAsia="en-GB"/>
+            </w:rPr>
+          </w:pPr>
+          <w:hyperlink w:anchor="_Toc192765333" w:history="1">
+            <w:r>
+              <w:rPr>
+                <w:rStyle w:val="Hyperlink"/>
+                <w:noProof/>
+              </w:rPr>
               <w:t>Appendix 1:</w:t>
             </w:r>
             <w:r>
@@ -1157,7 +1857,7 @@
                 <w:noProof/>
                 <w:webHidden/>
               </w:rPr>
-              <w:instrText xml:space="preserve"> PAGEREF _Toc191993765 \h </w:instrText>
+              <w:instrText xml:space="preserve"> PAGEREF _Toc192765333 \h </w:instrText>
             </w:r>
             <w:r>
               <w:rPr>
@@ -1177,7 +1877,7 @@
                 <w:noProof/>
                 <w:webHidden/>
               </w:rPr>
-              <w:t>4</w:t>
+              <w:t>5</w:t>
             </w:r>
             <w:r>
               <w:rPr>
@@ -1210,7 +1910,7 @@
       <w:pPr>
         <w:pStyle w:val="Heading1"/>
       </w:pPr>
-      <w:bookmarkStart w:id="0" w:name="_Toc191993752"/>
+      <w:bookmarkStart w:id="0" w:name="_Toc192765310"/>
       <w:r>
         <w:lastRenderedPageBreak/>
         <w:t>Introduction</w:t>
@@ -1233,10 +1933,7 @@
         <w:pStyle w:val="Heading1"/>
       </w:pPr>
       <w:bookmarkStart w:id="1" w:name="_Toc182569384"/>
-      <w:bookmarkStart w:id="2" w:name="_Toc191993753"/>
-      <w:r>
-        <w:t xml:space="preserve">Research and </w:t>
-      </w:r>
+      <w:bookmarkStart w:id="2" w:name="_Toc192765311"/>
       <w:r>
         <w:t>l</w:t>
       </w:r>
@@ -1254,7 +1951,7 @@
         <w:pStyle w:val="Heading2"/>
       </w:pPr>
       <w:bookmarkStart w:id="3" w:name="_Toc182569385"/>
-      <w:bookmarkStart w:id="4" w:name="_Toc191993754"/>
+      <w:bookmarkStart w:id="4" w:name="_Toc192765312"/>
       <w:r>
         <w:t>Spotify API terms of service:</w:t>
       </w:r>
@@ -1271,7 +1968,7 @@
         <w:pStyle w:val="Heading2"/>
       </w:pPr>
       <w:bookmarkStart w:id="5" w:name="_Toc182569386"/>
-      <w:bookmarkStart w:id="6" w:name="_Toc191993755"/>
+      <w:bookmarkStart w:id="6" w:name="_Toc192765313"/>
       <w:r>
         <w:t>Spotify Web API documentation:</w:t>
       </w:r>
@@ -1282,12 +1979,91 @@
       <w:r>
         <w:t>My next point of research was the API documentation to check to make sure that the project I wanted to do was going to possible. So, I started to by checking to see if the specific functions I needed for my project were present in their API and then followed this by reading through their API to find out how the Spotify login function works and how to handle the user’s authorisation tokens. I found certain parts of the documentation very useful, clear and easy to understand providing a sandbox playground which can be used to experiment with the API requests but there were certain parts of the documentation that required me to do more research outside of the documentation to find out how they work.</w:t>
       </w:r>
+    </w:p>
+    <w:p>
+      <w:pPr>
+        <w:pStyle w:val="Heading2"/>
+      </w:pPr>
+      <w:bookmarkStart w:id="7" w:name="_Toc192765314"/>
+      <w:r>
+        <w:t>Apple, Soundcloud and YouTube documentation</w:t>
+      </w:r>
+      <w:r>
+        <w:t>:</w:t>
+      </w:r>
+      <w:bookmarkEnd w:id="7"/>
     </w:p>
     <w:p>
       <w:pPr>
         <w:pStyle w:val="Heading1"/>
       </w:pPr>
-      <w:bookmarkStart w:id="7" w:name="_Toc191993756"/>
+      <w:bookmarkStart w:id="8" w:name="_Toc192765315"/>
+      <w:r>
+        <w:t>Research</w:t>
+      </w:r>
+      <w:bookmarkEnd w:id="8"/>
+    </w:p>
+    <w:p>
+      <w:r>
+        <w:t xml:space="preserve">Before starting work on the </w:t>
+      </w:r>
+      <w:r>
+        <w:t>project,</w:t>
+      </w:r>
+      <w:r>
+        <w:t xml:space="preserve"> </w:t>
+      </w:r>
+      <w:r>
+        <w:t xml:space="preserve">the first step was research into the Spotify API and </w:t>
+      </w:r>
+      <w:r>
+        <w:t xml:space="preserve">terms of service to make sure that the API offered the </w:t>
+      </w:r>
+      <w:r>
+        <w:t>features required to build to the website and that the website would meet all the requirements of Spotify’s term of service.</w:t>
+      </w:r>
+    </w:p>
+    <w:p>
+      <w:r>
+        <w:t xml:space="preserve">I also followed this </w:t>
+      </w:r>
+      <w:r>
+        <w:t xml:space="preserve">by doing research into </w:t>
+      </w:r>
+      <w:r>
+        <w:t xml:space="preserve">other </w:t>
+      </w:r>
+      <w:r>
+        <w:t xml:space="preserve">music streaming services </w:t>
+      </w:r>
+      <w:r>
+        <w:t>APIs</w:t>
+      </w:r>
+      <w:r>
+        <w:t xml:space="preserve"> to see if it would be possible to </w:t>
+      </w:r>
+      <w:r>
+        <w:t xml:space="preserve">add support for any other streaming platforms in the </w:t>
+      </w:r>
+      <w:r>
+        <w:t>future,</w:t>
+      </w:r>
+      <w:r>
+        <w:t xml:space="preserve"> but </w:t>
+      </w:r>
+      <w:r>
+        <w:lastRenderedPageBreak/>
+        <w:t>the research proved</w:t>
+      </w:r>
+      <w:r>
+        <w:t xml:space="preserve"> that it would not be possible as they do not offer the required functions in their API’s preventing support from being added.</w:t>
+      </w:r>
+    </w:p>
+    <w:p>
+      <w:pPr>
+        <w:pStyle w:val="Heading1"/>
+      </w:pPr>
+      <w:bookmarkStart w:id="9" w:name="_Toc192765316"/>
       <w:r>
         <w:t>Tools</w:t>
       </w:r>
@@ -1297,17 +2073,17 @@
       <w:r>
         <w:t xml:space="preserve"> being used</w:t>
       </w:r>
-      <w:bookmarkEnd w:id="7"/>
+      <w:bookmarkEnd w:id="9"/>
     </w:p>
     <w:p>
       <w:pPr>
         <w:pStyle w:val="Heading2"/>
       </w:pPr>
-      <w:bookmarkStart w:id="8" w:name="_Toc191993757"/>
+      <w:bookmarkStart w:id="10" w:name="_Toc192765317"/>
       <w:r>
         <w:t>Visual Studio Code (VS Code):</w:t>
       </w:r>
-      <w:bookmarkEnd w:id="8"/>
+      <w:bookmarkEnd w:id="10"/>
     </w:p>
     <w:p>
       <w:r>
@@ -1342,12 +2118,11 @@
       <w:pPr>
         <w:pStyle w:val="Heading2"/>
       </w:pPr>
-      <w:bookmarkStart w:id="9" w:name="_Toc191993758"/>
-      <w:r>
-        <w:lastRenderedPageBreak/>
+      <w:bookmarkStart w:id="11" w:name="_Toc192765318"/>
+      <w:r>
         <w:t>GitHub:</w:t>
       </w:r>
-      <w:bookmarkEnd w:id="9"/>
+      <w:bookmarkEnd w:id="11"/>
     </w:p>
     <w:p>
       <w:r>
@@ -1361,17 +2136,39 @@
       </w:r>
       <w:r>
         <w:t xml:space="preserve"> giving me the opportunity to undo the changes I have done.</w:t>
+      </w:r>
+    </w:p>
+    <w:p>
+      <w:r>
+        <w:t xml:space="preserve">By using </w:t>
+      </w:r>
+      <w:proofErr w:type="gramStart"/>
+      <w:r>
+        <w:t>GitHub</w:t>
+      </w:r>
+      <w:proofErr w:type="gramEnd"/>
+      <w:r>
+        <w:t xml:space="preserve"> it allows me to control changes through branches </w:t>
+      </w:r>
+      <w:r>
+        <w:t>allowing me to separate new changes from a working and functional build by having a stable branch and a dev branch</w:t>
+      </w:r>
+      <w:r>
+        <w:t xml:space="preserve"> once testing is done and I know all the changes pushed to the dev branch are functional I can then merge these changes into the stable branch</w:t>
+      </w:r>
+      <w:r>
+        <w:t>.</w:t>
       </w:r>
     </w:p>
     <w:p>
       <w:pPr>
         <w:pStyle w:val="Heading2"/>
       </w:pPr>
-      <w:bookmarkStart w:id="10" w:name="_Toc191993759"/>
+      <w:bookmarkStart w:id="12" w:name="_Toc192765319"/>
       <w:r>
         <w:t>GitHub Projects:</w:t>
       </w:r>
-      <w:bookmarkEnd w:id="10"/>
+      <w:bookmarkEnd w:id="12"/>
     </w:p>
     <w:p>
       <w:r>
@@ -1394,11 +2191,11 @@
       <w:pPr>
         <w:pStyle w:val="Heading2"/>
       </w:pPr>
-      <w:bookmarkStart w:id="11" w:name="_Toc191993760"/>
+      <w:bookmarkStart w:id="13" w:name="_Toc192765320"/>
       <w:r>
         <w:t>Brighton Domains:</w:t>
       </w:r>
-      <w:bookmarkEnd w:id="11"/>
+      <w:bookmarkEnd w:id="13"/>
     </w:p>
     <w:p>
       <w:r>
@@ -1424,31 +2221,198 @@
       <w:pPr>
         <w:pStyle w:val="Heading1"/>
       </w:pPr>
-      <w:bookmarkStart w:id="12" w:name="_Toc191993761"/>
-      <w:r>
+      <w:bookmarkStart w:id="14" w:name="_Toc192765321"/>
+      <w:r>
+        <w:lastRenderedPageBreak/>
         <w:t>Planning</w:t>
       </w:r>
-      <w:bookmarkEnd w:id="12"/>
+      <w:bookmarkEnd w:id="14"/>
     </w:p>
     <w:p>
       <w:pPr>
         <w:pStyle w:val="Heading1"/>
       </w:pPr>
-      <w:bookmarkStart w:id="13" w:name="_Toc191993762"/>
+      <w:bookmarkStart w:id="15" w:name="_Toc192765322"/>
       <w:r>
         <w:t>Development</w:t>
       </w:r>
-      <w:bookmarkEnd w:id="13"/>
+      <w:bookmarkEnd w:id="15"/>
     </w:p>
     <w:p>
       <w:pPr>
         <w:pStyle w:val="Heading1"/>
       </w:pPr>
-      <w:bookmarkStart w:id="14" w:name="_Toc191993763"/>
+      <w:bookmarkStart w:id="16" w:name="_Toc192765323"/>
+      <w:r>
+        <w:t>Limitations</w:t>
+      </w:r>
+      <w:bookmarkEnd w:id="16"/>
+    </w:p>
+    <w:p>
+      <w:pPr>
+        <w:pStyle w:val="Heading2"/>
+      </w:pPr>
+      <w:bookmarkStart w:id="17" w:name="_Toc192765324"/>
+      <w:r>
+        <w:t>Brighton Domains:</w:t>
+      </w:r>
+      <w:bookmarkEnd w:id="17"/>
+    </w:p>
+    <w:p>
+      <w:r>
+        <w:t xml:space="preserve">There were plans to use a WebSocket made using Nodejs to handle requests between the user and Brighton domains. I decided to use this as it would improve the performance of the user’s device and put less strain on the servers. But as Nodejs is no longer present on Brighton domains I instead opted to use a polling system which has got some performance </w:t>
+      </w:r>
+      <w:r>
+        <w:t>drawbacks,</w:t>
+      </w:r>
+      <w:r>
+        <w:t xml:space="preserve"> but</w:t>
+      </w:r>
+      <w:r>
+        <w:t xml:space="preserve"> it is a suitable replacement for the WebSocket</w:t>
+      </w:r>
+      <w:r>
+        <w:t xml:space="preserve"> as it can be used to perform the same action</w:t>
+      </w:r>
+      <w:r>
+        <w:t>.</w:t>
+      </w:r>
+    </w:p>
+    <w:p>
+      <w:pPr>
+        <w:pStyle w:val="Heading2"/>
+      </w:pPr>
+      <w:bookmarkStart w:id="18" w:name="_Toc192765325"/>
+      <w:r>
+        <w:t>Real World Testing:</w:t>
+      </w:r>
+      <w:bookmarkEnd w:id="18"/>
+    </w:p>
+    <w:p>
+      <w:r>
+        <w:t>I had the idea to perform real world testing but due to me only being able to do testing with people from within the same module doing testing in the real world would be unethical and break multiple rules that are imposed on the assignment due to this I have decided not to do this kind of testing.</w:t>
+      </w:r>
+    </w:p>
+    <w:p>
+      <w:pPr>
+        <w:pStyle w:val="Heading1"/>
+      </w:pPr>
+      <w:bookmarkStart w:id="19" w:name="_Toc192765326"/>
+      <w:r>
+        <w:t>Design Decisions</w:t>
+      </w:r>
+      <w:bookmarkEnd w:id="19"/>
+    </w:p>
+    <w:p>
+      <w:pPr>
+        <w:pStyle w:val="Heading2"/>
+      </w:pPr>
+      <w:bookmarkStart w:id="20" w:name="_Toc192765327"/>
+      <w:r>
+        <w:t>Languages Used</w:t>
+      </w:r>
+      <w:r>
+        <w:t>:</w:t>
+      </w:r>
+      <w:bookmarkEnd w:id="20"/>
+    </w:p>
+    <w:p>
+      <w:r>
+        <w:t xml:space="preserve">When it came </w:t>
+      </w:r>
+      <w:r>
+        <w:t xml:space="preserve">to the languages that I decided to use to build the system I decided to use JS, HTML, CSS and PHP I decided on these as Brighton domains supports hosting of these </w:t>
+      </w:r>
+      <w:r>
+        <w:t xml:space="preserve">types of </w:t>
+      </w:r>
+      <w:r>
+        <w:t>files, and I have knowledge in how to use these programming languages.</w:t>
+      </w:r>
+    </w:p>
+    <w:p>
+      <w:pPr>
+        <w:pStyle w:val="Heading2"/>
+      </w:pPr>
+      <w:bookmarkStart w:id="21" w:name="_Toc192765328"/>
+      <w:r>
+        <w:t>Mobile design:</w:t>
+      </w:r>
+      <w:bookmarkEnd w:id="21"/>
+    </w:p>
+    <w:p>
+      <w:r>
+        <w:t xml:space="preserve">Due to the system mainly going to be used on mobile devices </w:t>
+      </w:r>
+      <w:r>
+        <w:t>the decision was made to focus on a design which focuses on mobile dev</w:t>
+      </w:r>
+      <w:r>
+        <w:t>ices</w:t>
+      </w:r>
+      <w:r>
+        <w:t xml:space="preserve"> mainly </w:t>
+      </w:r>
+      <w:r>
+        <w:t>and does not have a separate view for larger screens instead it just scales to the screen size</w:t>
+      </w:r>
+      <w:r>
+        <w:t>. By doing this it allowed for</w:t>
+      </w:r>
+      <w:r>
+        <w:t xml:space="preserve"> some time to be saved and used to focus on features that are more important.</w:t>
+      </w:r>
+    </w:p>
+    <w:p>
+      <w:pPr>
+        <w:pStyle w:val="Heading1"/>
+      </w:pPr>
+      <w:bookmarkStart w:id="22" w:name="_Toc192765329"/>
+      <w:r>
+        <w:lastRenderedPageBreak/>
+        <w:t>Risks</w:t>
+      </w:r>
+      <w:bookmarkEnd w:id="22"/>
+    </w:p>
+    <w:p>
+      <w:pPr>
+        <w:pStyle w:val="Heading2"/>
+      </w:pPr>
+      <w:bookmarkStart w:id="23" w:name="_Toc192765330"/>
+      <w:r>
+        <w:t>Spotify API Dependent:</w:t>
+      </w:r>
+      <w:bookmarkEnd w:id="23"/>
+    </w:p>
+    <w:p>
+      <w:r>
+        <w:t xml:space="preserve">A major risk </w:t>
+      </w:r>
+      <w:r>
+        <w:t xml:space="preserve">that affects the system is its dependency on the Spotify API </w:t>
+      </w:r>
+      <w:r>
+        <w:t xml:space="preserve">this means that </w:t>
+      </w:r>
+      <w:r>
+        <w:t>if the Spotify API becomes unresponsive or unavailable the system will not be able to work</w:t>
+      </w:r>
+      <w:r>
+        <w:t xml:space="preserve">. This also means that if anything about the API changes that affects functions that is used in the system the system </w:t>
+      </w:r>
+      <w:r>
+        <w:t>will need to be updated to support the new changes leaving it unavailable till the update has been done.</w:t>
+      </w:r>
+    </w:p>
+    <w:p>
+      <w:pPr>
+        <w:pStyle w:val="Heading1"/>
+      </w:pPr>
+      <w:bookmarkStart w:id="24" w:name="_Toc192765331"/>
       <w:r>
         <w:t>References</w:t>
       </w:r>
-      <w:bookmarkEnd w:id="14"/>
+      <w:bookmarkEnd w:id="24"/>
     </w:p>
     <w:p>
       <w:pPr>
@@ -1756,26 +2720,25 @@
       <w:pPr>
         <w:pStyle w:val="Heading1"/>
       </w:pPr>
-      <w:bookmarkStart w:id="15" w:name="_Toc182569423"/>
-      <w:bookmarkStart w:id="16" w:name="_Toc191993764"/>
-      <w:r>
-        <w:lastRenderedPageBreak/>
+      <w:bookmarkStart w:id="25" w:name="_Toc182569423"/>
+      <w:bookmarkStart w:id="26" w:name="_Toc192765332"/>
+      <w:r>
         <w:t>Appendix</w:t>
       </w:r>
-      <w:bookmarkEnd w:id="15"/>
-      <w:bookmarkEnd w:id="16"/>
+      <w:bookmarkEnd w:id="25"/>
+      <w:bookmarkEnd w:id="26"/>
     </w:p>
     <w:p>
       <w:pPr>
         <w:pStyle w:val="Heading2"/>
       </w:pPr>
-      <w:bookmarkStart w:id="17" w:name="_Toc182569424"/>
-      <w:bookmarkStart w:id="18" w:name="_Toc191993765"/>
+      <w:bookmarkStart w:id="27" w:name="_Toc182569424"/>
+      <w:bookmarkStart w:id="28" w:name="_Toc192765333"/>
       <w:r>
         <w:t>Appendix 1:</w:t>
       </w:r>
-      <w:bookmarkEnd w:id="17"/>
-      <w:bookmarkEnd w:id="18"/>
+      <w:bookmarkEnd w:id="27"/>
+      <w:bookmarkEnd w:id="28"/>
     </w:p>
     <w:tbl>
       <w:tblPr>
@@ -2033,6 +2996,7 @@
               </w:numPr>
             </w:pPr>
             <w:r>
+              <w:lastRenderedPageBreak/>
               <w:t>Updated on project progress</w:t>
             </w:r>
           </w:p>
@@ -2045,6 +3009,7 @@
           </w:tcPr>
           <w:p>
             <w:r>
+              <w:lastRenderedPageBreak/>
               <w:t>18/</w:t>
             </w:r>
             <w:r>
@@ -3583,8 +4548,12 @@
     <w:rsid w:val="00617969"/>
     <w:rsid w:val="007A1511"/>
     <w:rsid w:val="0089663D"/>
+    <w:rsid w:val="009376B0"/>
     <w:rsid w:val="00BA5967"/>
+    <w:rsid w:val="00C4227E"/>
+    <w:rsid w:val="00DC26D5"/>
     <w:rsid w:val="00DD623E"/>
+    <w:rsid w:val="00EF1D4A"/>
     <w:rsid w:val="00FA001E"/>
   </w:rsids>
   <m:mathPr>

</xml_diff>

<commit_message>
Footer + Report work
</commit_message>
<xml_diff>
--- a/reports/Final Report.docx
+++ b/reports/Final Report.docx
@@ -220,7 +220,7 @@
           <w:r>
             <w:fldChar w:fldCharType="separate"/>
           </w:r>
-          <w:hyperlink w:anchor="_Toc192765310" w:history="1">
+          <w:hyperlink w:anchor="_Toc192847187" w:history="1">
             <w:r>
               <w:rPr>
                 <w:rStyle w:val="Hyperlink"/>
@@ -247,7 +247,7 @@
                 <w:noProof/>
                 <w:webHidden/>
               </w:rPr>
-              <w:instrText xml:space="preserve"> PAGEREF _Toc192765310 \h </w:instrText>
+              <w:instrText xml:space="preserve"> PAGEREF _Toc192847187 \h </w:instrText>
             </w:r>
             <w:r>
               <w:rPr>
@@ -290,7 +290,7 @@
               <w:lang w:eastAsia="en-GB"/>
             </w:rPr>
           </w:pPr>
-          <w:hyperlink w:anchor="_Toc192765311" w:history="1">
+          <w:hyperlink w:anchor="_Toc192847188" w:history="1">
             <w:r>
               <w:rPr>
                 <w:rStyle w:val="Hyperlink"/>
@@ -317,7 +317,7 @@
                 <w:noProof/>
                 <w:webHidden/>
               </w:rPr>
-              <w:instrText xml:space="preserve"> PAGEREF _Toc192765311 \h </w:instrText>
+              <w:instrText xml:space="preserve"> PAGEREF _Toc192847188 \h </w:instrText>
             </w:r>
             <w:r>
               <w:rPr>
@@ -360,7 +360,7 @@
               <w:lang w:eastAsia="en-GB"/>
             </w:rPr>
           </w:pPr>
-          <w:hyperlink w:anchor="_Toc192765312" w:history="1">
+          <w:hyperlink w:anchor="_Toc192847189" w:history="1">
             <w:r>
               <w:rPr>
                 <w:rStyle w:val="Hyperlink"/>
@@ -387,7 +387,7 @@
                 <w:noProof/>
                 <w:webHidden/>
               </w:rPr>
-              <w:instrText xml:space="preserve"> PAGEREF _Toc192765312 \h </w:instrText>
+              <w:instrText xml:space="preserve"> PAGEREF _Toc192847189 \h </w:instrText>
             </w:r>
             <w:r>
               <w:rPr>
@@ -430,7 +430,7 @@
               <w:lang w:eastAsia="en-GB"/>
             </w:rPr>
           </w:pPr>
-          <w:hyperlink w:anchor="_Toc192765313" w:history="1">
+          <w:hyperlink w:anchor="_Toc192847190" w:history="1">
             <w:r>
               <w:rPr>
                 <w:rStyle w:val="Hyperlink"/>
@@ -457,7 +457,7 @@
                 <w:noProof/>
                 <w:webHidden/>
               </w:rPr>
-              <w:instrText xml:space="preserve"> PAGEREF _Toc192765313 \h </w:instrText>
+              <w:instrText xml:space="preserve"> PAGEREF _Toc192847190 \h </w:instrText>
             </w:r>
             <w:r>
               <w:rPr>
@@ -500,7 +500,7 @@
               <w:lang w:eastAsia="en-GB"/>
             </w:rPr>
           </w:pPr>
-          <w:hyperlink w:anchor="_Toc192765314" w:history="1">
+          <w:hyperlink w:anchor="_Toc192847191" w:history="1">
             <w:r>
               <w:rPr>
                 <w:rStyle w:val="Hyperlink"/>
@@ -527,7 +527,7 @@
                 <w:noProof/>
                 <w:webHidden/>
               </w:rPr>
-              <w:instrText xml:space="preserve"> PAGEREF _Toc192765314 \h </w:instrText>
+              <w:instrText xml:space="preserve"> PAGEREF _Toc192847191 \h </w:instrText>
             </w:r>
             <w:r>
               <w:rPr>
@@ -570,7 +570,7 @@
               <w:lang w:eastAsia="en-GB"/>
             </w:rPr>
           </w:pPr>
-          <w:hyperlink w:anchor="_Toc192765315" w:history="1">
+          <w:hyperlink w:anchor="_Toc192847192" w:history="1">
             <w:r>
               <w:rPr>
                 <w:rStyle w:val="Hyperlink"/>
@@ -597,7 +597,7 @@
                 <w:noProof/>
                 <w:webHidden/>
               </w:rPr>
-              <w:instrText xml:space="preserve"> PAGEREF _Toc192765315 \h </w:instrText>
+              <w:instrText xml:space="preserve"> PAGEREF _Toc192847192 \h </w:instrText>
             </w:r>
             <w:r>
               <w:rPr>
@@ -640,7 +640,7 @@
               <w:lang w:eastAsia="en-GB"/>
             </w:rPr>
           </w:pPr>
-          <w:hyperlink w:anchor="_Toc192765316" w:history="1">
+          <w:hyperlink w:anchor="_Toc192847193" w:history="1">
             <w:r>
               <w:rPr>
                 <w:rStyle w:val="Hyperlink"/>
@@ -667,7 +667,7 @@
                 <w:noProof/>
                 <w:webHidden/>
               </w:rPr>
-              <w:instrText xml:space="preserve"> PAGEREF _Toc192765316 \h </w:instrText>
+              <w:instrText xml:space="preserve"> PAGEREF _Toc192847193 \h </w:instrText>
             </w:r>
             <w:r>
               <w:rPr>
@@ -710,7 +710,7 @@
               <w:lang w:eastAsia="en-GB"/>
             </w:rPr>
           </w:pPr>
-          <w:hyperlink w:anchor="_Toc192765317" w:history="1">
+          <w:hyperlink w:anchor="_Toc192847194" w:history="1">
             <w:r>
               <w:rPr>
                 <w:rStyle w:val="Hyperlink"/>
@@ -737,7 +737,7 @@
                 <w:noProof/>
                 <w:webHidden/>
               </w:rPr>
-              <w:instrText xml:space="preserve"> PAGEREF _Toc192765317 \h </w:instrText>
+              <w:instrText xml:space="preserve"> PAGEREF _Toc192847194 \h </w:instrText>
             </w:r>
             <w:r>
               <w:rPr>
@@ -780,7 +780,7 @@
               <w:lang w:eastAsia="en-GB"/>
             </w:rPr>
           </w:pPr>
-          <w:hyperlink w:anchor="_Toc192765318" w:history="1">
+          <w:hyperlink w:anchor="_Toc192847195" w:history="1">
             <w:r>
               <w:rPr>
                 <w:rStyle w:val="Hyperlink"/>
@@ -807,7 +807,7 @@
                 <w:noProof/>
                 <w:webHidden/>
               </w:rPr>
-              <w:instrText xml:space="preserve"> PAGEREF _Toc192765318 \h </w:instrText>
+              <w:instrText xml:space="preserve"> PAGEREF _Toc192847195 \h </w:instrText>
             </w:r>
             <w:r>
               <w:rPr>
@@ -850,7 +850,7 @@
               <w:lang w:eastAsia="en-GB"/>
             </w:rPr>
           </w:pPr>
-          <w:hyperlink w:anchor="_Toc192765319" w:history="1">
+          <w:hyperlink w:anchor="_Toc192847196" w:history="1">
             <w:r>
               <w:rPr>
                 <w:rStyle w:val="Hyperlink"/>
@@ -877,7 +877,7 @@
                 <w:noProof/>
                 <w:webHidden/>
               </w:rPr>
-              <w:instrText xml:space="preserve"> PAGEREF _Toc192765319 \h </w:instrText>
+              <w:instrText xml:space="preserve"> PAGEREF _Toc192847196 \h </w:instrText>
             </w:r>
             <w:r>
               <w:rPr>
@@ -920,7 +920,7 @@
               <w:lang w:eastAsia="en-GB"/>
             </w:rPr>
           </w:pPr>
-          <w:hyperlink w:anchor="_Toc192765320" w:history="1">
+          <w:hyperlink w:anchor="_Toc192847197" w:history="1">
             <w:r>
               <w:rPr>
                 <w:rStyle w:val="Hyperlink"/>
@@ -947,7 +947,7 @@
                 <w:noProof/>
                 <w:webHidden/>
               </w:rPr>
-              <w:instrText xml:space="preserve"> PAGEREF _Toc192765320 \h </w:instrText>
+              <w:instrText xml:space="preserve"> PAGEREF _Toc192847197 \h </w:instrText>
             </w:r>
             <w:r>
               <w:rPr>
@@ -990,7 +990,7 @@
               <w:lang w:eastAsia="en-GB"/>
             </w:rPr>
           </w:pPr>
-          <w:hyperlink w:anchor="_Toc192765321" w:history="1">
+          <w:hyperlink w:anchor="_Toc192847198" w:history="1">
             <w:r>
               <w:rPr>
                 <w:rStyle w:val="Hyperlink"/>
@@ -1017,7 +1017,7 @@
                 <w:noProof/>
                 <w:webHidden/>
               </w:rPr>
-              <w:instrText xml:space="preserve"> PAGEREF _Toc192765321 \h </w:instrText>
+              <w:instrText xml:space="preserve"> PAGEREF _Toc192847198 \h </w:instrText>
             </w:r>
             <w:r>
               <w:rPr>
@@ -1060,7 +1060,7 @@
               <w:lang w:eastAsia="en-GB"/>
             </w:rPr>
           </w:pPr>
-          <w:hyperlink w:anchor="_Toc192765322" w:history="1">
+          <w:hyperlink w:anchor="_Toc192847199" w:history="1">
             <w:r>
               <w:rPr>
                 <w:rStyle w:val="Hyperlink"/>
@@ -1087,7 +1087,7 @@
                 <w:noProof/>
                 <w:webHidden/>
               </w:rPr>
-              <w:instrText xml:space="preserve"> PAGEREF _Toc192765322 \h </w:instrText>
+              <w:instrText xml:space="preserve"> PAGEREF _Toc192847199 \h </w:instrText>
             </w:r>
             <w:r>
               <w:rPr>
@@ -1130,7 +1130,7 @@
               <w:lang w:eastAsia="en-GB"/>
             </w:rPr>
           </w:pPr>
-          <w:hyperlink w:anchor="_Toc192765323" w:history="1">
+          <w:hyperlink w:anchor="_Toc192847200" w:history="1">
             <w:r>
               <w:rPr>
                 <w:rStyle w:val="Hyperlink"/>
@@ -1157,7 +1157,7 @@
                 <w:noProof/>
                 <w:webHidden/>
               </w:rPr>
-              <w:instrText xml:space="preserve"> PAGEREF _Toc192765323 \h </w:instrText>
+              <w:instrText xml:space="preserve"> PAGEREF _Toc192847200 \h </w:instrText>
             </w:r>
             <w:r>
               <w:rPr>
@@ -1200,7 +1200,7 @@
               <w:lang w:eastAsia="en-GB"/>
             </w:rPr>
           </w:pPr>
-          <w:hyperlink w:anchor="_Toc192765324" w:history="1">
+          <w:hyperlink w:anchor="_Toc192847201" w:history="1">
             <w:r>
               <w:rPr>
                 <w:rStyle w:val="Hyperlink"/>
@@ -1227,7 +1227,7 @@
                 <w:noProof/>
                 <w:webHidden/>
               </w:rPr>
-              <w:instrText xml:space="preserve"> PAGEREF _Toc192765324 \h </w:instrText>
+              <w:instrText xml:space="preserve"> PAGEREF _Toc192847201 \h </w:instrText>
             </w:r>
             <w:r>
               <w:rPr>
@@ -1270,7 +1270,7 @@
               <w:lang w:eastAsia="en-GB"/>
             </w:rPr>
           </w:pPr>
-          <w:hyperlink w:anchor="_Toc192765325" w:history="1">
+          <w:hyperlink w:anchor="_Toc192847202" w:history="1">
             <w:r>
               <w:rPr>
                 <w:rStyle w:val="Hyperlink"/>
@@ -1297,7 +1297,7 @@
                 <w:noProof/>
                 <w:webHidden/>
               </w:rPr>
-              <w:instrText xml:space="preserve"> PAGEREF _Toc192765325 \h </w:instrText>
+              <w:instrText xml:space="preserve"> PAGEREF _Toc192847202 \h </w:instrText>
             </w:r>
             <w:r>
               <w:rPr>
@@ -1340,7 +1340,7 @@
               <w:lang w:eastAsia="en-GB"/>
             </w:rPr>
           </w:pPr>
-          <w:hyperlink w:anchor="_Toc192765326" w:history="1">
+          <w:hyperlink w:anchor="_Toc192847203" w:history="1">
             <w:r>
               <w:rPr>
                 <w:rStyle w:val="Hyperlink"/>
@@ -1367,7 +1367,7 @@
                 <w:noProof/>
                 <w:webHidden/>
               </w:rPr>
-              <w:instrText xml:space="preserve"> PAGEREF _Toc192765326 \h </w:instrText>
+              <w:instrText xml:space="preserve"> PAGEREF _Toc192847203 \h </w:instrText>
             </w:r>
             <w:r>
               <w:rPr>
@@ -1410,7 +1410,7 @@
               <w:lang w:eastAsia="en-GB"/>
             </w:rPr>
           </w:pPr>
-          <w:hyperlink w:anchor="_Toc192765327" w:history="1">
+          <w:hyperlink w:anchor="_Toc192847204" w:history="1">
             <w:r>
               <w:rPr>
                 <w:rStyle w:val="Hyperlink"/>
@@ -1437,7 +1437,7 @@
                 <w:noProof/>
                 <w:webHidden/>
               </w:rPr>
-              <w:instrText xml:space="preserve"> PAGEREF _Toc192765327 \h </w:instrText>
+              <w:instrText xml:space="preserve"> PAGEREF _Toc192847204 \h </w:instrText>
             </w:r>
             <w:r>
               <w:rPr>
@@ -1480,13 +1480,13 @@
               <w:lang w:eastAsia="en-GB"/>
             </w:rPr>
           </w:pPr>
-          <w:hyperlink w:anchor="_Toc192765328" w:history="1">
+          <w:hyperlink w:anchor="_Toc192847205" w:history="1">
             <w:r>
               <w:rPr>
                 <w:rStyle w:val="Hyperlink"/>
                 <w:noProof/>
               </w:rPr>
-              <w:t>Mobile design:</w:t>
+              <w:t>Mobile First Design:</w:t>
             </w:r>
             <w:r>
               <w:rPr>
@@ -1507,7 +1507,7 @@
                 <w:noProof/>
                 <w:webHidden/>
               </w:rPr>
-              <w:instrText xml:space="preserve"> PAGEREF _Toc192765328 \h </w:instrText>
+              <w:instrText xml:space="preserve"> PAGEREF _Toc192847205 \h </w:instrText>
             </w:r>
             <w:r>
               <w:rPr>
@@ -1528,6 +1528,216 @@
                 <w:webHidden/>
               </w:rPr>
               <w:t>4</w:t>
+            </w:r>
+            <w:r>
+              <w:rPr>
+                <w:noProof/>
+                <w:webHidden/>
+              </w:rPr>
+              <w:fldChar w:fldCharType="end"/>
+            </w:r>
+          </w:hyperlink>
+        </w:p>
+        <w:p>
+          <w:pPr>
+            <w:pStyle w:val="TOC2"/>
+            <w:tabs>
+              <w:tab w:val="right" w:leader="dot" w:pos="9016"/>
+            </w:tabs>
+            <w:rPr>
+              <w:rFonts w:eastAsiaTheme="minorEastAsia"/>
+              <w:noProof/>
+              <w:lang w:eastAsia="en-GB"/>
+            </w:rPr>
+          </w:pPr>
+          <w:hyperlink w:anchor="_Toc192847206" w:history="1">
+            <w:r>
+              <w:rPr>
+                <w:rStyle w:val="Hyperlink"/>
+                <w:noProof/>
+              </w:rPr>
+              <w:t>Minified Files:</w:t>
+            </w:r>
+            <w:r>
+              <w:rPr>
+                <w:noProof/>
+                <w:webHidden/>
+              </w:rPr>
+              <w:tab/>
+            </w:r>
+            <w:r>
+              <w:rPr>
+                <w:noProof/>
+                <w:webHidden/>
+              </w:rPr>
+              <w:fldChar w:fldCharType="begin"/>
+            </w:r>
+            <w:r>
+              <w:rPr>
+                <w:noProof/>
+                <w:webHidden/>
+              </w:rPr>
+              <w:instrText xml:space="preserve"> PAGEREF _Toc192847206 \h </w:instrText>
+            </w:r>
+            <w:r>
+              <w:rPr>
+                <w:noProof/>
+                <w:webHidden/>
+              </w:rPr>
+            </w:r>
+            <w:r>
+              <w:rPr>
+                <w:noProof/>
+                <w:webHidden/>
+              </w:rPr>
+              <w:fldChar w:fldCharType="separate"/>
+            </w:r>
+            <w:r>
+              <w:rPr>
+                <w:noProof/>
+                <w:webHidden/>
+              </w:rPr>
+              <w:t>5</w:t>
+            </w:r>
+            <w:r>
+              <w:rPr>
+                <w:noProof/>
+                <w:webHidden/>
+              </w:rPr>
+              <w:fldChar w:fldCharType="end"/>
+            </w:r>
+          </w:hyperlink>
+        </w:p>
+        <w:p>
+          <w:pPr>
+            <w:pStyle w:val="TOC2"/>
+            <w:tabs>
+              <w:tab w:val="right" w:leader="dot" w:pos="9016"/>
+            </w:tabs>
+            <w:rPr>
+              <w:rFonts w:eastAsiaTheme="minorEastAsia"/>
+              <w:noProof/>
+              <w:lang w:eastAsia="en-GB"/>
+            </w:rPr>
+          </w:pPr>
+          <w:hyperlink w:anchor="_Toc192847207" w:history="1">
+            <w:r>
+              <w:rPr>
+                <w:rStyle w:val="Hyperlink"/>
+                <w:noProof/>
+              </w:rPr>
+              <w:t>Basic Design:</w:t>
+            </w:r>
+            <w:r>
+              <w:rPr>
+                <w:noProof/>
+                <w:webHidden/>
+              </w:rPr>
+              <w:tab/>
+            </w:r>
+            <w:r>
+              <w:rPr>
+                <w:noProof/>
+                <w:webHidden/>
+              </w:rPr>
+              <w:fldChar w:fldCharType="begin"/>
+            </w:r>
+            <w:r>
+              <w:rPr>
+                <w:noProof/>
+                <w:webHidden/>
+              </w:rPr>
+              <w:instrText xml:space="preserve"> PAGEREF _Toc192847207 \h </w:instrText>
+            </w:r>
+            <w:r>
+              <w:rPr>
+                <w:noProof/>
+                <w:webHidden/>
+              </w:rPr>
+            </w:r>
+            <w:r>
+              <w:rPr>
+                <w:noProof/>
+                <w:webHidden/>
+              </w:rPr>
+              <w:fldChar w:fldCharType="separate"/>
+            </w:r>
+            <w:r>
+              <w:rPr>
+                <w:noProof/>
+                <w:webHidden/>
+              </w:rPr>
+              <w:t>5</w:t>
+            </w:r>
+            <w:r>
+              <w:rPr>
+                <w:noProof/>
+                <w:webHidden/>
+              </w:rPr>
+              <w:fldChar w:fldCharType="end"/>
+            </w:r>
+          </w:hyperlink>
+        </w:p>
+        <w:p>
+          <w:pPr>
+            <w:pStyle w:val="TOC2"/>
+            <w:tabs>
+              <w:tab w:val="right" w:leader="dot" w:pos="9016"/>
+            </w:tabs>
+            <w:rPr>
+              <w:rFonts w:eastAsiaTheme="minorEastAsia"/>
+              <w:noProof/>
+              <w:lang w:eastAsia="en-GB"/>
+            </w:rPr>
+          </w:pPr>
+          <w:hyperlink w:anchor="_Toc192847208" w:history="1">
+            <w:r>
+              <w:rPr>
+                <w:rStyle w:val="Hyperlink"/>
+                <w:noProof/>
+              </w:rPr>
+              <w:t>Micro Services:</w:t>
+            </w:r>
+            <w:r>
+              <w:rPr>
+                <w:noProof/>
+                <w:webHidden/>
+              </w:rPr>
+              <w:tab/>
+            </w:r>
+            <w:r>
+              <w:rPr>
+                <w:noProof/>
+                <w:webHidden/>
+              </w:rPr>
+              <w:fldChar w:fldCharType="begin"/>
+            </w:r>
+            <w:r>
+              <w:rPr>
+                <w:noProof/>
+                <w:webHidden/>
+              </w:rPr>
+              <w:instrText xml:space="preserve"> PAGEREF _Toc192847208 \h </w:instrText>
+            </w:r>
+            <w:r>
+              <w:rPr>
+                <w:noProof/>
+                <w:webHidden/>
+              </w:rPr>
+            </w:r>
+            <w:r>
+              <w:rPr>
+                <w:noProof/>
+                <w:webHidden/>
+              </w:rPr>
+              <w:fldChar w:fldCharType="separate"/>
+            </w:r>
+            <w:r>
+              <w:rPr>
+                <w:noProof/>
+                <w:webHidden/>
+              </w:rPr>
+              <w:t>5</w:t>
             </w:r>
             <w:r>
               <w:rPr>
@@ -1550,7 +1760,7 @@
               <w:lang w:eastAsia="en-GB"/>
             </w:rPr>
           </w:pPr>
-          <w:hyperlink w:anchor="_Toc192765329" w:history="1">
+          <w:hyperlink w:anchor="_Toc192847209" w:history="1">
             <w:r>
               <w:rPr>
                 <w:rStyle w:val="Hyperlink"/>
@@ -1577,7 +1787,7 @@
                 <w:noProof/>
                 <w:webHidden/>
               </w:rPr>
-              <w:instrText xml:space="preserve"> PAGEREF _Toc192765329 \h </w:instrText>
+              <w:instrText xml:space="preserve"> PAGEREF _Toc192847209 \h </w:instrText>
             </w:r>
             <w:r>
               <w:rPr>
@@ -1620,7 +1830,7 @@
               <w:lang w:eastAsia="en-GB"/>
             </w:rPr>
           </w:pPr>
-          <w:hyperlink w:anchor="_Toc192765330" w:history="1">
+          <w:hyperlink w:anchor="_Toc192847210" w:history="1">
             <w:r>
               <w:rPr>
                 <w:rStyle w:val="Hyperlink"/>
@@ -1647,7 +1857,7 @@
                 <w:noProof/>
                 <w:webHidden/>
               </w:rPr>
-              <w:instrText xml:space="preserve"> PAGEREF _Toc192765330 \h </w:instrText>
+              <w:instrText xml:space="preserve"> PAGEREF _Toc192847210 \h </w:instrText>
             </w:r>
             <w:r>
               <w:rPr>
@@ -1690,7 +1900,7 @@
               <w:lang w:eastAsia="en-GB"/>
             </w:rPr>
           </w:pPr>
-          <w:hyperlink w:anchor="_Toc192765331" w:history="1">
+          <w:hyperlink w:anchor="_Toc192847211" w:history="1">
             <w:r>
               <w:rPr>
                 <w:rStyle w:val="Hyperlink"/>
@@ -1717,7 +1927,7 @@
                 <w:noProof/>
                 <w:webHidden/>
               </w:rPr>
-              <w:instrText xml:space="preserve"> PAGEREF _Toc192765331 \h </w:instrText>
+              <w:instrText xml:space="preserve"> PAGEREF _Toc192847211 \h </w:instrText>
             </w:r>
             <w:r>
               <w:rPr>
@@ -1760,7 +1970,7 @@
               <w:lang w:eastAsia="en-GB"/>
             </w:rPr>
           </w:pPr>
-          <w:hyperlink w:anchor="_Toc192765332" w:history="1">
+          <w:hyperlink w:anchor="_Toc192847212" w:history="1">
             <w:r>
               <w:rPr>
                 <w:rStyle w:val="Hyperlink"/>
@@ -1787,7 +1997,7 @@
                 <w:noProof/>
                 <w:webHidden/>
               </w:rPr>
-              <w:instrText xml:space="preserve"> PAGEREF _Toc192765332 \h </w:instrText>
+              <w:instrText xml:space="preserve"> PAGEREF _Toc192847212 \h </w:instrText>
             </w:r>
             <w:r>
               <w:rPr>
@@ -1807,7 +2017,7 @@
                 <w:noProof/>
                 <w:webHidden/>
               </w:rPr>
-              <w:t>5</w:t>
+              <w:t>6</w:t>
             </w:r>
             <w:r>
               <w:rPr>
@@ -1830,7 +2040,7 @@
               <w:lang w:eastAsia="en-GB"/>
             </w:rPr>
           </w:pPr>
-          <w:hyperlink w:anchor="_Toc192765333" w:history="1">
+          <w:hyperlink w:anchor="_Toc192847213" w:history="1">
             <w:r>
               <w:rPr>
                 <w:rStyle w:val="Hyperlink"/>
@@ -1857,7 +2067,7 @@
                 <w:noProof/>
                 <w:webHidden/>
               </w:rPr>
-              <w:instrText xml:space="preserve"> PAGEREF _Toc192765333 \h </w:instrText>
+              <w:instrText xml:space="preserve"> PAGEREF _Toc192847213 \h </w:instrText>
             </w:r>
             <w:r>
               <w:rPr>
@@ -1877,7 +2087,7 @@
                 <w:noProof/>
                 <w:webHidden/>
               </w:rPr>
-              <w:t>5</w:t>
+              <w:t>6</w:t>
             </w:r>
             <w:r>
               <w:rPr>
@@ -1910,7 +2120,7 @@
       <w:pPr>
         <w:pStyle w:val="Heading1"/>
       </w:pPr>
-      <w:bookmarkStart w:id="0" w:name="_Toc192765310"/>
+      <w:bookmarkStart w:id="0" w:name="_Toc192847187"/>
       <w:r>
         <w:lastRenderedPageBreak/>
         <w:t>Introduction</w:t>
@@ -1933,7 +2143,7 @@
         <w:pStyle w:val="Heading1"/>
       </w:pPr>
       <w:bookmarkStart w:id="1" w:name="_Toc182569384"/>
-      <w:bookmarkStart w:id="2" w:name="_Toc192765311"/>
+      <w:bookmarkStart w:id="2" w:name="_Toc192847188"/>
       <w:r>
         <w:t>l</w:t>
       </w:r>
@@ -1951,7 +2161,7 @@
         <w:pStyle w:val="Heading2"/>
       </w:pPr>
       <w:bookmarkStart w:id="3" w:name="_Toc182569385"/>
-      <w:bookmarkStart w:id="4" w:name="_Toc192765312"/>
+      <w:bookmarkStart w:id="4" w:name="_Toc192847189"/>
       <w:r>
         <w:t>Spotify API terms of service:</w:t>
       </w:r>
@@ -1968,7 +2178,7 @@
         <w:pStyle w:val="Heading2"/>
       </w:pPr>
       <w:bookmarkStart w:id="5" w:name="_Toc182569386"/>
-      <w:bookmarkStart w:id="6" w:name="_Toc192765313"/>
+      <w:bookmarkStart w:id="6" w:name="_Toc192847190"/>
       <w:r>
         <w:t>Spotify Web API documentation:</w:t>
       </w:r>
@@ -1984,7 +2194,7 @@
       <w:pPr>
         <w:pStyle w:val="Heading2"/>
       </w:pPr>
-      <w:bookmarkStart w:id="7" w:name="_Toc192765314"/>
+      <w:bookmarkStart w:id="7" w:name="_Toc192847191"/>
       <w:r>
         <w:t>Apple, Soundcloud and YouTube documentation</w:t>
       </w:r>
@@ -1997,7 +2207,7 @@
       <w:pPr>
         <w:pStyle w:val="Heading1"/>
       </w:pPr>
-      <w:bookmarkStart w:id="8" w:name="_Toc192765315"/>
+      <w:bookmarkStart w:id="8" w:name="_Toc192847192"/>
       <w:r>
         <w:t>Research</w:t>
       </w:r>
@@ -2063,7 +2273,7 @@
       <w:pPr>
         <w:pStyle w:val="Heading1"/>
       </w:pPr>
-      <w:bookmarkStart w:id="9" w:name="_Toc192765316"/>
+      <w:bookmarkStart w:id="9" w:name="_Toc192847193"/>
       <w:r>
         <w:t>Tools</w:t>
       </w:r>
@@ -2079,7 +2289,7 @@
       <w:pPr>
         <w:pStyle w:val="Heading2"/>
       </w:pPr>
-      <w:bookmarkStart w:id="10" w:name="_Toc192765317"/>
+      <w:bookmarkStart w:id="10" w:name="_Toc192847194"/>
       <w:r>
         <w:t>Visual Studio Code (VS Code):</w:t>
       </w:r>
@@ -2118,7 +2328,7 @@
       <w:pPr>
         <w:pStyle w:val="Heading2"/>
       </w:pPr>
-      <w:bookmarkStart w:id="11" w:name="_Toc192765318"/>
+      <w:bookmarkStart w:id="11" w:name="_Toc192847195"/>
       <w:r>
         <w:t>GitHub:</w:t>
       </w:r>
@@ -2129,7 +2339,19 @@
         <w:t xml:space="preserve">To store a backup </w:t>
       </w:r>
       <w:r>
-        <w:t xml:space="preserve">of my code and also allow for version control I am using GitHub this allows me to create a repository and upload all my code and files to it </w:t>
+        <w:t>of my code and also allow</w:t>
+      </w:r>
+      <w:r>
+        <w:t>s</w:t>
+      </w:r>
+      <w:r>
+        <w:t xml:space="preserve"> for version control</w:t>
+      </w:r>
+      <w:r>
+        <w:t xml:space="preserve"> </w:t>
+      </w:r>
+      <w:r>
+        <w:t xml:space="preserve">this allows me to create a repository and upload all my code and files to it </w:t>
       </w:r>
       <w:r>
         <w:t>storing it securely and also allowing me to create interaction of the code when it comes to adding features or changing features that could cause major issues</w:t>
@@ -2142,11 +2364,9 @@
       <w:r>
         <w:t xml:space="preserve">By using </w:t>
       </w:r>
-      <w:proofErr w:type="gramStart"/>
-      <w:r>
-        <w:t>GitHub</w:t>
-      </w:r>
-      <w:proofErr w:type="gramEnd"/>
+      <w:r>
+        <w:t>GitHub,</w:t>
+      </w:r>
       <w:r>
         <w:t xml:space="preserve"> it allows me to control changes through branches </w:t>
       </w:r>
@@ -2164,7 +2384,7 @@
       <w:pPr>
         <w:pStyle w:val="Heading2"/>
       </w:pPr>
-      <w:bookmarkStart w:id="12" w:name="_Toc192765319"/>
+      <w:bookmarkStart w:id="12" w:name="_Toc192847196"/>
       <w:r>
         <w:t>GitHub Projects:</w:t>
       </w:r>
@@ -2191,7 +2411,7 @@
       <w:pPr>
         <w:pStyle w:val="Heading2"/>
       </w:pPr>
-      <w:bookmarkStart w:id="13" w:name="_Toc192765320"/>
+      <w:bookmarkStart w:id="13" w:name="_Toc192847197"/>
       <w:r>
         <w:t>Brighton Domains:</w:t>
       </w:r>
@@ -2221,7 +2441,7 @@
       <w:pPr>
         <w:pStyle w:val="Heading1"/>
       </w:pPr>
-      <w:bookmarkStart w:id="14" w:name="_Toc192765321"/>
+      <w:bookmarkStart w:id="14" w:name="_Toc192847198"/>
       <w:r>
         <w:lastRenderedPageBreak/>
         <w:t>Planning</w:t>
@@ -2232,7 +2452,7 @@
       <w:pPr>
         <w:pStyle w:val="Heading1"/>
       </w:pPr>
-      <w:bookmarkStart w:id="15" w:name="_Toc192765322"/>
+      <w:bookmarkStart w:id="15" w:name="_Toc192847199"/>
       <w:r>
         <w:t>Development</w:t>
       </w:r>
@@ -2242,7 +2462,7 @@
       <w:pPr>
         <w:pStyle w:val="Heading1"/>
       </w:pPr>
-      <w:bookmarkStart w:id="16" w:name="_Toc192765323"/>
+      <w:bookmarkStart w:id="16" w:name="_Toc192847200"/>
       <w:r>
         <w:t>Limitations</w:t>
       </w:r>
@@ -2252,7 +2472,7 @@
       <w:pPr>
         <w:pStyle w:val="Heading2"/>
       </w:pPr>
-      <w:bookmarkStart w:id="17" w:name="_Toc192765324"/>
+      <w:bookmarkStart w:id="17" w:name="_Toc192847201"/>
       <w:r>
         <w:t>Brighton Domains:</w:t>
       </w:r>
@@ -2266,23 +2486,14 @@
         <w:t>drawbacks,</w:t>
       </w:r>
       <w:r>
-        <w:t xml:space="preserve"> but</w:t>
-      </w:r>
-      <w:r>
-        <w:t xml:space="preserve"> it is a suitable replacement for the WebSocket</w:t>
-      </w:r>
-      <w:r>
-        <w:t xml:space="preserve"> as it can be used to perform the same action</w:t>
-      </w:r>
-      <w:r>
-        <w:t>.</w:t>
+        <w:t xml:space="preserve"> but it is a suitable replacement for the WebSocket as it can be used to perform the same action.</w:t>
       </w:r>
     </w:p>
     <w:p>
       <w:pPr>
         <w:pStyle w:val="Heading2"/>
       </w:pPr>
-      <w:bookmarkStart w:id="18" w:name="_Toc192765325"/>
+      <w:bookmarkStart w:id="18" w:name="_Toc192847202"/>
       <w:r>
         <w:t>Real World Testing:</w:t>
       </w:r>
@@ -2297,7 +2508,7 @@
       <w:pPr>
         <w:pStyle w:val="Heading1"/>
       </w:pPr>
-      <w:bookmarkStart w:id="19" w:name="_Toc192765326"/>
+      <w:bookmarkStart w:id="19" w:name="_Toc192847203"/>
       <w:r>
         <w:t>Design Decisions</w:t>
       </w:r>
@@ -2307,7 +2518,7 @@
       <w:pPr>
         <w:pStyle w:val="Heading2"/>
       </w:pPr>
-      <w:bookmarkStart w:id="20" w:name="_Toc192765327"/>
+      <w:bookmarkStart w:id="20" w:name="_Toc192847204"/>
       <w:r>
         <w:t>Languages Used</w:t>
       </w:r>
@@ -2334,9 +2545,21 @@
       <w:pPr>
         <w:pStyle w:val="Heading2"/>
       </w:pPr>
-      <w:bookmarkStart w:id="21" w:name="_Toc192765328"/>
-      <w:r>
-        <w:t>Mobile design:</w:t>
+      <w:bookmarkStart w:id="21" w:name="_Toc192847205"/>
+      <w:r>
+        <w:t>Mobile</w:t>
+      </w:r>
+      <w:r>
+        <w:t xml:space="preserve"> First</w:t>
+      </w:r>
+      <w:r>
+        <w:t xml:space="preserve"> </w:t>
+      </w:r>
+      <w:r>
+        <w:t>D</w:t>
+      </w:r>
+      <w:r>
+        <w:t>esign:</w:t>
       </w:r>
       <w:bookmarkEnd w:id="21"/>
     </w:p>
@@ -2365,12 +2588,15 @@
     </w:p>
     <w:p>
       <w:pPr>
-        <w:pStyle w:val="Heading1"/>
+        <w:pStyle w:val="Heading2"/>
       </w:pPr>
-      <w:bookmarkStart w:id="22" w:name="_Toc192765329"/>
+      <w:bookmarkStart w:id="22" w:name="_Toc192847206"/>
       <w:r>
         <w:lastRenderedPageBreak/>
-        <w:t>Risks</w:t>
+        <w:t xml:space="preserve">Minified </w:t>
+      </w:r>
+      <w:r>
+        <w:t>Files:</w:t>
       </w:r>
       <w:bookmarkEnd w:id="22"/>
     </w:p>
@@ -2378,41 +2604,97 @@
       <w:pPr>
         <w:pStyle w:val="Heading2"/>
       </w:pPr>
-      <w:bookmarkStart w:id="23" w:name="_Toc192765330"/>
-      <w:r>
-        <w:t>Spotify API Dependent:</w:t>
+      <w:bookmarkStart w:id="23" w:name="_Toc192847207"/>
+      <w:r>
+        <w:t>Basic Design:</w:t>
       </w:r>
       <w:bookmarkEnd w:id="23"/>
     </w:p>
     <w:p>
-      <w:r>
-        <w:t xml:space="preserve">A major risk </w:t>
-      </w:r>
-      <w:r>
-        <w:t xml:space="preserve">that affects the system is its dependency on the Spotify API </w:t>
-      </w:r>
-      <w:r>
-        <w:t xml:space="preserve">this means that </w:t>
-      </w:r>
-      <w:r>
-        <w:t>if the Spotify API becomes unresponsive or unavailable the system will not be able to work</w:t>
-      </w:r>
-      <w:r>
-        <w:t xml:space="preserve">. This also means that if anything about the API changes that affects functions that is used in the system the system </w:t>
-      </w:r>
-      <w:r>
-        <w:t>will need to be updated to support the new changes leaving it unavailable till the update has been done.</w:t>
+      <w:pPr>
+        <w:pStyle w:val="Heading2"/>
+      </w:pPr>
+      <w:bookmarkStart w:id="24" w:name="_Toc192847208"/>
+      <w:r>
+        <w:t>Micro Services:</w:t>
+      </w:r>
+      <w:bookmarkEnd w:id="24"/>
+    </w:p>
+    <w:p>
+      <w:r>
+        <w:t xml:space="preserve">When building the </w:t>
+      </w:r>
+      <w:r>
+        <w:t>system,</w:t>
+      </w:r>
+      <w:r>
+        <w:t xml:space="preserve"> I decided to build it using micro services this allows </w:t>
+      </w:r>
+      <w:r>
+        <w:t>parts of the webs</w:t>
+      </w:r>
+      <w:r>
+        <w:t xml:space="preserve">ite to be reused in other parts as they as they work individually this also improves maintainability </w:t>
+      </w:r>
+      <w:r>
+        <w:t xml:space="preserve">this is because the code is easier to find and also mean when updating the parts </w:t>
+      </w:r>
+      <w:r>
+        <w:t>it updates across all parts of the website that use</w:t>
+      </w:r>
+      <w:r>
+        <w:t xml:space="preserve"> the function being updated.</w:t>
       </w:r>
     </w:p>
     <w:p>
       <w:pPr>
         <w:pStyle w:val="Heading1"/>
       </w:pPr>
-      <w:bookmarkStart w:id="24" w:name="_Toc192765331"/>
+      <w:bookmarkStart w:id="25" w:name="_Toc192847209"/>
+      <w:r>
+        <w:t>Risks</w:t>
+      </w:r>
+      <w:bookmarkEnd w:id="25"/>
+    </w:p>
+    <w:p>
+      <w:pPr>
+        <w:pStyle w:val="Heading2"/>
+      </w:pPr>
+      <w:bookmarkStart w:id="26" w:name="_Toc192847210"/>
+      <w:r>
+        <w:t>Spotify API Dependent:</w:t>
+      </w:r>
+      <w:bookmarkEnd w:id="26"/>
+    </w:p>
+    <w:p>
+      <w:r>
+        <w:t xml:space="preserve">A major risk </w:t>
+      </w:r>
+      <w:r>
+        <w:t xml:space="preserve">that affects the system is its dependency on the Spotify API </w:t>
+      </w:r>
+      <w:r>
+        <w:t xml:space="preserve">this means that </w:t>
+      </w:r>
+      <w:r>
+        <w:t>if the Spotify API becomes unresponsive or unavailable the system will not be able to work</w:t>
+      </w:r>
+      <w:r>
+        <w:t xml:space="preserve">. This also means that if anything about the API changes that affects functions that is used in the system the system </w:t>
+      </w:r>
+      <w:r>
+        <w:t>will need to be updated to support the new changes leaving it unavailable till the update has been done.</w:t>
+      </w:r>
+    </w:p>
+    <w:p>
+      <w:pPr>
+        <w:pStyle w:val="Heading1"/>
+      </w:pPr>
+      <w:bookmarkStart w:id="27" w:name="_Toc192847211"/>
       <w:r>
         <w:t>References</w:t>
       </w:r>
-      <w:bookmarkEnd w:id="24"/>
+      <w:bookmarkEnd w:id="27"/>
     </w:p>
     <w:p>
       <w:pPr>
@@ -2720,25 +3002,26 @@
       <w:pPr>
         <w:pStyle w:val="Heading1"/>
       </w:pPr>
-      <w:bookmarkStart w:id="25" w:name="_Toc182569423"/>
-      <w:bookmarkStart w:id="26" w:name="_Toc192765332"/>
-      <w:r>
+      <w:bookmarkStart w:id="28" w:name="_Toc182569423"/>
+      <w:bookmarkStart w:id="29" w:name="_Toc192847212"/>
+      <w:r>
+        <w:lastRenderedPageBreak/>
         <w:t>Appendix</w:t>
       </w:r>
-      <w:bookmarkEnd w:id="25"/>
-      <w:bookmarkEnd w:id="26"/>
+      <w:bookmarkEnd w:id="28"/>
+      <w:bookmarkEnd w:id="29"/>
     </w:p>
     <w:p>
       <w:pPr>
         <w:pStyle w:val="Heading2"/>
       </w:pPr>
-      <w:bookmarkStart w:id="27" w:name="_Toc182569424"/>
-      <w:bookmarkStart w:id="28" w:name="_Toc192765333"/>
+      <w:bookmarkStart w:id="30" w:name="_Toc182569424"/>
+      <w:bookmarkStart w:id="31" w:name="_Toc192847213"/>
       <w:r>
         <w:t>Appendix 1:</w:t>
       </w:r>
-      <w:bookmarkEnd w:id="27"/>
-      <w:bookmarkEnd w:id="28"/>
+      <w:bookmarkEnd w:id="30"/>
+      <w:bookmarkEnd w:id="31"/>
     </w:p>
     <w:tbl>
       <w:tblPr>
@@ -2996,7 +3279,6 @@
               </w:numPr>
             </w:pPr>
             <w:r>
-              <w:lastRenderedPageBreak/>
               <w:t>Updated on project progress</w:t>
             </w:r>
           </w:p>
@@ -3009,7 +3291,6 @@
           </w:tcPr>
           <w:p>
             <w:r>
-              <w:lastRenderedPageBreak/>
               <w:t>18/</w:t>
             </w:r>
             <w:r>
@@ -4543,8 +4824,10 @@
   <w:rsids>
     <w:rsidRoot w:val="00BA5967"/>
     <w:rsid w:val="000762B5"/>
+    <w:rsid w:val="00137DE1"/>
     <w:rsid w:val="002956A7"/>
     <w:rsid w:val="002B302E"/>
+    <w:rsid w:val="002B3266"/>
     <w:rsid w:val="00617969"/>
     <w:rsid w:val="007A1511"/>
     <w:rsid w:val="0089663D"/>

</xml_diff>